<commit_message>
added slot for title
</commit_message>
<xml_diff>
--- a/capstone_project_plan_template.docx
+++ b/capstone_project_plan_template.docx
@@ -12,10 +12,7 @@
         </w:rPr>
       </w:pPr>
       <w:r>
-        <w:rPr>
-          <w:sz w:val="28"/>
-          <w:szCs w:val="28"/>
-        </w:rPr>
+        <w:rPr/>
         <w:drawing>
           <wp:inline distT="0" distB="0" distL="0" distR="0">
             <wp:extent cx="2000250" cy="476250"/>
@@ -71,22 +68,25 @@
         </w:rPr>
       </w:pPr>
       <w:r>
-        <w:rPr/>
-      </w:r>
-    </w:p>
-    <w:p>
-      <w:pPr>
-        <w:pStyle w:val="Normal"/>
         <w:rPr>
           <w:sz w:val="28"/>
           <w:szCs w:val="28"/>
         </w:rPr>
-      </w:pPr>
-      <w:r>
+      </w:r>
+    </w:p>
+    <w:p>
+      <w:pPr>
+        <w:pStyle w:val="Normal"/>
         <w:rPr>
           <w:sz w:val="28"/>
           <w:szCs w:val="28"/>
         </w:rPr>
+      </w:pPr>
+      <w:r>
+        <w:rPr>
+          <w:sz w:val="28"/>
+          <w:szCs w:val="28"/>
+        </w:rPr>
         <w:t>Capstone Project Plan Template</w:t>
       </w:r>
     </w:p>
@@ -101,7 +101,15 @@
       </w:r>
       <w:r>
         <w:rPr/>
-        <w:t>September 8</w:t>
+        <w:t>November</w:t>
+      </w:r>
+      <w:r>
+        <w:rPr/>
+        <w:t xml:space="preserve"> </w:t>
+      </w:r>
+      <w:r>
+        <w:rPr/>
+        <w:t>13</w:t>
       </w:r>
       <w:r>
         <w:rPr/>
@@ -463,6 +471,30 @@
     <w:p>
       <w:pPr>
         <w:pStyle w:val="Normal"/>
+        <w:rPr>
+          <w:b/>
+          <w:b/>
+          <w:bCs/>
+        </w:rPr>
+      </w:pPr>
+      <w:r>
+        <w:rPr>
+          <w:b/>
+          <w:bCs/>
+        </w:rPr>
+        <w:t xml:space="preserve">Project Title: </w:t>
+      </w:r>
+      <w:r>
+        <w:rPr>
+          <w:b w:val="false"/>
+          <w:bCs w:val="false"/>
+        </w:rPr>
+        <w:t>[enter title]</w:t>
+      </w:r>
+    </w:p>
+    <w:p>
+      <w:pPr>
+        <w:pStyle w:val="Normal"/>
         <w:rPr/>
       </w:pPr>
       <w:r>
@@ -693,8 +725,8 @@
         <w:tblLook w:firstRow="1" w:noVBand="1" w:lastRow="0" w:firstColumn="1" w:lastColumn="0" w:noHBand="1" w:val="06a0"/>
       </w:tblPr>
       <w:tblGrid>
-        <w:gridCol w:w="748"/>
-        <w:gridCol w:w="8611"/>
+        <w:gridCol w:w="747"/>
+        <w:gridCol w:w="8612"/>
       </w:tblGrid>
       <w:tr>
         <w:trPr>
@@ -702,7 +734,7 @@
         </w:trPr>
         <w:tc>
           <w:tcPr>
-            <w:tcW w:w="748" w:type="dxa"/>
+            <w:tcW w:w="747" w:type="dxa"/>
             <w:tcBorders/>
           </w:tcPr>
           <w:p>
@@ -740,7 +772,7 @@
         </w:tc>
         <w:tc>
           <w:tcPr>
-            <w:tcW w:w="8611" w:type="dxa"/>
+            <w:tcW w:w="8612" w:type="dxa"/>
             <w:tcBorders/>
           </w:tcPr>
           <w:p>
@@ -783,7 +815,7 @@
         </w:trPr>
         <w:tc>
           <w:tcPr>
-            <w:tcW w:w="748" w:type="dxa"/>
+            <w:tcW w:w="747" w:type="dxa"/>
             <w:tcBorders/>
           </w:tcPr>
           <w:p>
@@ -821,7 +853,7 @@
         </w:tc>
         <w:tc>
           <w:tcPr>
-            <w:tcW w:w="8611" w:type="dxa"/>
+            <w:tcW w:w="8612" w:type="dxa"/>
             <w:tcBorders/>
           </w:tcPr>
           <w:p>

</xml_diff>

<commit_message>
added def of blocker and challenge
</commit_message>
<xml_diff>
--- a/capstone_project_plan_template.docx
+++ b/capstone_project_plan_template.docx
@@ -97,19 +97,11 @@
       </w:pPr>
       <w:r>
         <w:rPr/>
-        <w:t xml:space="preserve">Last updated: </w:t>
-      </w:r>
-      <w:r>
-        <w:rPr/>
-        <w:t>November</w:t>
-      </w:r>
-      <w:r>
-        <w:rPr/>
-        <w:t xml:space="preserve"> </w:t>
-      </w:r>
-      <w:r>
-        <w:rPr/>
-        <w:t>13</w:t>
+        <w:t>Last updated: November 1</w:t>
+      </w:r>
+      <w:r>
+        <w:rPr/>
+        <w:t>9</w:t>
       </w:r>
       <w:r>
         <w:rPr/>
@@ -281,7 +273,7 @@
         <w:tblStyle w:val="TableGrid"/>
         <w:tblW w:w="9360" w:type="dxa"/>
         <w:jc w:val="left"/>
-        <w:tblInd w:w="0" w:type="dxa"/>
+        <w:tblInd w:w="113" w:type="dxa"/>
         <w:tblLayout w:type="fixed"/>
         <w:tblCellMar>
           <w:top w:w="0" w:type="dxa"/>
@@ -714,7 +706,7 @@
         <w:tblStyle w:val="TableGrid"/>
         <w:tblW w:w="9360" w:type="dxa"/>
         <w:jc w:val="left"/>
-        <w:tblInd w:w="0" w:type="dxa"/>
+        <w:tblInd w:w="113" w:type="dxa"/>
         <w:tblLayout w:type="fixed"/>
         <w:tblCellMar>
           <w:top w:w="0" w:type="dxa"/>
@@ -725,8 +717,8 @@
         <w:tblLook w:firstRow="1" w:noVBand="1" w:lastRow="0" w:firstColumn="1" w:lastColumn="0" w:noHBand="1" w:val="06a0"/>
       </w:tblPr>
       <w:tblGrid>
-        <w:gridCol w:w="747"/>
-        <w:gridCol w:w="8612"/>
+        <w:gridCol w:w="746"/>
+        <w:gridCol w:w="8613"/>
       </w:tblGrid>
       <w:tr>
         <w:trPr>
@@ -734,7 +726,7 @@
         </w:trPr>
         <w:tc>
           <w:tcPr>
-            <w:tcW w:w="747" w:type="dxa"/>
+            <w:tcW w:w="746" w:type="dxa"/>
             <w:tcBorders/>
           </w:tcPr>
           <w:p>
@@ -772,7 +764,7 @@
         </w:tc>
         <w:tc>
           <w:tcPr>
-            <w:tcW w:w="8612" w:type="dxa"/>
+            <w:tcW w:w="8613" w:type="dxa"/>
             <w:tcBorders/>
           </w:tcPr>
           <w:p>
@@ -815,7 +807,7 @@
         </w:trPr>
         <w:tc>
           <w:tcPr>
-            <w:tcW w:w="747" w:type="dxa"/>
+            <w:tcW w:w="746" w:type="dxa"/>
             <w:tcBorders/>
           </w:tcPr>
           <w:p>
@@ -853,7 +845,7 @@
         </w:tc>
         <w:tc>
           <w:tcPr>
-            <w:tcW w:w="8612" w:type="dxa"/>
+            <w:tcW w:w="8613" w:type="dxa"/>
             <w:tcBorders/>
           </w:tcPr>
           <w:p>
@@ -1002,7 +994,7 @@
         <w:tblStyle w:val="TableGrid"/>
         <w:tblW w:w="9360" w:type="dxa"/>
         <w:jc w:val="left"/>
-        <w:tblInd w:w="0" w:type="dxa"/>
+        <w:tblInd w:w="113" w:type="dxa"/>
         <w:tblLayout w:type="fixed"/>
         <w:tblCellMar>
           <w:top w:w="0" w:type="dxa"/>
@@ -1566,6 +1558,40 @@
           <w:i/>
           <w:iCs/>
         </w:rPr>
+        <w:t xml:space="preserve">Concerns </w:t>
+      </w:r>
+      <w:r>
+        <w:rPr>
+          <w:i w:val="false"/>
+          <w:iCs w:val="false"/>
+        </w:rPr>
+        <w:t xml:space="preserve">are things to keep in mind but might not yet impede progress. </w:t>
+      </w:r>
+      <w:r>
+        <w:rPr/>
+        <w:br/>
+      </w:r>
+      <w:r>
+        <w:rPr>
+          <w:i/>
+          <w:iCs/>
+        </w:rPr>
+        <w:t>Blockers i</w:t>
+      </w:r>
+      <w:r>
+        <w:rPr>
+          <w:i w:val="false"/>
+          <w:iCs w:val="false"/>
+        </w:rPr>
+        <w:t>ndicate that you are stuck and need help.</w:t>
+        <w:br/>
+      </w:r>
+      <w:r>
+        <w:rPr>
+          <w:i/>
+          <w:iCs/>
+        </w:rPr>
+        <w:br/>
         <w:t>Based on what you know about the project and data, are there things that might present a challenge in moving forward?</w:t>
       </w:r>
     </w:p>
@@ -1611,7 +1637,7 @@
         <w:tblStyle w:val="TableGrid"/>
         <w:tblW w:w="9360" w:type="dxa"/>
         <w:jc w:val="left"/>
-        <w:tblInd w:w="0" w:type="dxa"/>
+        <w:tblInd w:w="113" w:type="dxa"/>
         <w:tblLayout w:type="fixed"/>
         <w:tblCellMar>
           <w:top w:w="0" w:type="dxa"/>
@@ -1829,7 +1855,7 @@
       <w:tblStyle w:val="TableNormal"/>
       <w:tblW w:w="9360" w:type="dxa"/>
       <w:jc w:val="left"/>
-      <w:tblInd w:w="0" w:type="dxa"/>
+      <w:tblInd w:w="108" w:type="dxa"/>
       <w:tblLayout w:type="fixed"/>
       <w:tblCellMar>
         <w:top w:w="0" w:type="dxa"/>
@@ -1968,7 +1994,7 @@
       <w:tblStyle w:val="TableNormal"/>
       <w:tblW w:w="9360" w:type="dxa"/>
       <w:jc w:val="left"/>
-      <w:tblInd w:w="0" w:type="dxa"/>
+      <w:tblInd w:w="108" w:type="dxa"/>
       <w:tblLayout w:type="fixed"/>
       <w:tblCellMar>
         <w:top w:w="0" w:type="dxa"/>

</xml_diff>